<commit_message>
add QR code to portfolio to CV
</commit_message>
<xml_diff>
--- a/CV.docx
+++ b/CV.docx
@@ -5,7 +5,7 @@
     <w:tbl>
       <w:tblPr>
         <w:tblStyle w:val="TableGrid"/>
-        <w:tblW w:w="5000" w:type="pct"/>
+        <w:tblW w:w="5043" w:type="pct"/>
         <w:tblCellMar>
           <w:left w:w="0" w:type="dxa"/>
           <w:bottom w:w="115" w:type="dxa"/>
@@ -15,15 +15,15 @@
         <w:tblDescription w:val="Layout table for name, contact info, and objective"/>
       </w:tblPr>
       <w:tblGrid>
-        <w:gridCol w:w="9360"/>
+        <w:gridCol w:w="9440"/>
       </w:tblGrid>
       <w:tr>
         <w:trPr>
-          <w:trHeight w:hRule="exact" w:val="1560"/>
+          <w:trHeight w:hRule="exact" w:val="1565"/>
         </w:trPr>
         <w:tc>
           <w:tcPr>
-            <w:tcW w:w="9360" w:type="dxa"/>
+            <w:tcW w:w="9440" w:type="dxa"/>
             <w:tcMar>
               <w:top w:w="0" w:type="dxa"/>
               <w:bottom w:w="0" w:type="dxa"/>
@@ -32,16 +32,28 @@
           <w:p>
             <w:pPr>
               <w:pStyle w:val="Title"/>
+              <w:rPr>
+                <w:color w:val="auto"/>
+              </w:rPr>
             </w:pPr>
             <w:r>
+              <w:rPr>
+                <w:b/>
+                <w:bCs/>
+                <w:color w:val="B11F35" w:themeColor="accent3"/>
+              </w:rPr>
               <w:t>Louie</w:t>
             </w:r>
             <w:r>
+              <w:rPr>
+                <w:color w:val="B11F35" w:themeColor="accent3"/>
+              </w:rPr>
               <w:t xml:space="preserve"> </w:t>
             </w:r>
             <w:r>
               <w:rPr>
                 <w:rStyle w:val="IntenseEmphasis"/>
+                <w:color w:val="auto"/>
               </w:rPr>
               <w:t>Jones-Strong</w:t>
             </w:r>
@@ -50,19 +62,28 @@
             <w:pPr>
               <w:pStyle w:val="ContactInfo"/>
               <w:contextualSpacing w:val="0"/>
+              <w:rPr>
+                <w:color w:val="auto"/>
+              </w:rPr>
             </w:pPr>
             <w:r>
               <w:rPr>
                 <w:rFonts w:ascii="Arial" w:hAnsi="Arial" w:cs="Arial"/>
-                <w:color w:val="000000"/>
+                <w:color w:val="auto"/>
               </w:rPr>
               <w:t>Brighton</w:t>
             </w:r>
             <w:r>
+              <w:rPr>
+                <w:color w:val="auto"/>
+              </w:rPr>
               <w:t xml:space="preserve"> </w:t>
             </w:r>
             <w:sdt>
               <w:sdtPr>
+                <w:rPr>
+                  <w:color w:val="auto"/>
+                </w:rPr>
                 <w:alias w:val="Divider dot:"/>
                 <w:tag w:val="Divider dot:"/>
                 <w:id w:val="-1459182552"/>
@@ -76,14 +97,23 @@
               <w:sdtEndPr/>
               <w:sdtContent>
                 <w:r>
+                  <w:rPr>
+                    <w:color w:val="auto"/>
+                  </w:rPr>
                   <w:t>·</w:t>
                 </w:r>
               </w:sdtContent>
             </w:sdt>
             <w:r>
+              <w:rPr>
+                <w:color w:val="auto"/>
+              </w:rPr>
               <w:t xml:space="preserve"> </w:t>
             </w:r>
             <w:r>
+              <w:rPr>
+                <w:color w:val="auto"/>
+              </w:rPr>
               <w:t>England</w:t>
             </w:r>
           </w:p>
@@ -217,9 +247,12 @@
         </w:tc>
       </w:tr>
       <w:tr>
+        <w:trPr>
+          <w:trHeight w:val="762"/>
+        </w:trPr>
         <w:tc>
           <w:tcPr>
-            <w:tcW w:w="9360" w:type="dxa"/>
+            <w:tcW w:w="9440" w:type="dxa"/>
             <w:tcMar>
               <w:top w:w="432" w:type="dxa"/>
             </w:tcMar>
@@ -230,10 +263,78 @@
             </w:pPr>
             <w:r>
               <w:rPr>
+                <w:rFonts w:cstheme="minorHAnsi"/>
+                <w:noProof/>
+              </w:rPr>
+              <w:drawing>
+                <wp:anchor distT="0" distB="0" distL="114300" distR="114300" simplePos="0" relativeHeight="251659264" behindDoc="1" locked="0" layoutInCell="1" allowOverlap="1" wp14:anchorId="43C4E7FF" wp14:editId="62C454D6">
+                  <wp:simplePos x="0" y="0"/>
+                  <wp:positionH relativeFrom="margin">
+                    <wp:posOffset>-914400</wp:posOffset>
+                  </wp:positionH>
+                  <wp:positionV relativeFrom="paragraph">
+                    <wp:posOffset>-1871345</wp:posOffset>
+                  </wp:positionV>
+                  <wp:extent cx="1016000" cy="1016000"/>
+                  <wp:effectExtent l="0" t="0" r="0" b="0"/>
+                  <wp:wrapNone/>
+                  <wp:docPr id="3" name="Picture 3" descr="A person with a beard&#10;&#10;Description automatically generated with medium confidence"/>
+                  <wp:cNvGraphicFramePr>
+                    <a:graphicFrameLocks xmlns:a="http://schemas.openxmlformats.org/drawingml/2006/main" noChangeAspect="1"/>
+                  </wp:cNvGraphicFramePr>
+                  <a:graphic xmlns:a="http://schemas.openxmlformats.org/drawingml/2006/main">
+                    <a:graphicData uri="http://schemas.openxmlformats.org/drawingml/2006/picture">
+                      <pic:pic xmlns:pic="http://schemas.openxmlformats.org/drawingml/2006/picture">
+                        <pic:nvPicPr>
+                          <pic:cNvPr id="3" name="Picture 3" descr="A person with a beard&#10;&#10;Description automatically generated with medium confidence"/>
+                          <pic:cNvPicPr/>
+                        </pic:nvPicPr>
+                        <pic:blipFill>
+                          <a:blip r:embed="rId11" cstate="print">
+                            <a:extLst>
+                              <a:ext uri="{28A0092B-C50C-407E-A947-70E740481C1C}">
+                                <a14:useLocalDpi xmlns:a14="http://schemas.microsoft.com/office/drawing/2010/main" val="0"/>
+                              </a:ext>
+                            </a:extLst>
+                          </a:blip>
+                          <a:stretch>
+                            <a:fillRect/>
+                          </a:stretch>
+                        </pic:blipFill>
+                        <pic:spPr>
+                          <a:xfrm>
+                            <a:off x="0" y="0"/>
+                            <a:ext cx="1016000" cy="1016000"/>
+                          </a:xfrm>
+                          <a:prstGeom prst="rect">
+                            <a:avLst/>
+                          </a:prstGeom>
+                        </pic:spPr>
+                      </pic:pic>
+                    </a:graphicData>
+                  </a:graphic>
+                  <wp14:sizeRelH relativeFrom="page">
+                    <wp14:pctWidth>0</wp14:pctWidth>
+                  </wp14:sizeRelH>
+                  <wp14:sizeRelV relativeFrom="page">
+                    <wp14:pctHeight>0</wp14:pctHeight>
+                  </wp14:sizeRelV>
+                </wp:anchor>
+              </w:drawing>
+            </w:r>
+            <w:r>
+              <w:rPr>
                 <w:rFonts w:ascii="Arial" w:hAnsi="Arial" w:cs="Arial"/>
                 <w:color w:val="000000"/>
               </w:rPr>
-              <w:t>I am hardworking, self-motivated and a self-starter. My focus is coding and leadership, with a passion for making and developing new machine learning techniques. Currently looking for experience across the industry to further my interests and understanding.</w:t>
+              <w:t xml:space="preserve">Currently looking for experience across the industry to further my interests and understanding. </w:t>
+            </w:r>
+            <w:r>
+              <w:rPr>
+                <w:rFonts w:ascii="Arial" w:hAnsi="Arial" w:cs="Arial"/>
+                <w:color w:val="000000"/>
+              </w:rPr>
+              <w:t>My focus is coding and leadership, with a passion for making and developing new machine learning techniques.</w:t>
             </w:r>
           </w:p>
         </w:tc>
@@ -243,6 +344,70 @@
       <w:pPr>
         <w:pStyle w:val="Heading1"/>
       </w:pPr>
+      <w:r>
+        <w:rPr>
+          <w:rFonts w:cstheme="minorHAnsi"/>
+          <w:noProof/>
+        </w:rPr>
+        <w:drawing>
+          <wp:anchor distT="0" distB="0" distL="114300" distR="114300" simplePos="0" relativeHeight="251658240" behindDoc="0" locked="0" layoutInCell="1" allowOverlap="1" wp14:anchorId="562F6838" wp14:editId="1A6E0D96">
+            <wp:simplePos x="0" y="0"/>
+            <wp:positionH relativeFrom="page">
+              <wp:posOffset>6673850</wp:posOffset>
+            </wp:positionH>
+            <wp:positionV relativeFrom="paragraph">
+              <wp:posOffset>-2428240</wp:posOffset>
+            </wp:positionV>
+            <wp:extent cx="1095375" cy="1095375"/>
+            <wp:effectExtent l="0" t="0" r="9525" b="9525"/>
+            <wp:wrapNone/>
+            <wp:docPr id="2" name="Graphic 2"/>
+            <wp:cNvGraphicFramePr>
+              <a:graphicFrameLocks xmlns:a="http://schemas.openxmlformats.org/drawingml/2006/main" noChangeAspect="1"/>
+            </wp:cNvGraphicFramePr>
+            <a:graphic xmlns:a="http://schemas.openxmlformats.org/drawingml/2006/main">
+              <a:graphicData uri="http://schemas.openxmlformats.org/drawingml/2006/picture">
+                <pic:pic xmlns:pic="http://schemas.openxmlformats.org/drawingml/2006/picture">
+                  <pic:nvPicPr>
+                    <pic:cNvPr id="2" name="Graphic 2"/>
+                    <pic:cNvPicPr/>
+                  </pic:nvPicPr>
+                  <pic:blipFill>
+                    <a:blip r:embed="rId12">
+                      <a:extLst>
+                        <a:ext uri="{28A0092B-C50C-407E-A947-70E740481C1C}">
+                          <a14:useLocalDpi xmlns:a14="http://schemas.microsoft.com/office/drawing/2010/main" val="0"/>
+                        </a:ext>
+                        <a:ext uri="{96DAC541-7B7A-43D3-8B79-37D633B846F1}">
+                          <asvg:svgBlip xmlns:asvg="http://schemas.microsoft.com/office/drawing/2016/SVG/main" r:embed="rId13"/>
+                        </a:ext>
+                      </a:extLst>
+                    </a:blip>
+                    <a:stretch>
+                      <a:fillRect/>
+                    </a:stretch>
+                  </pic:blipFill>
+                  <pic:spPr>
+                    <a:xfrm>
+                      <a:off x="0" y="0"/>
+                      <a:ext cx="1095375" cy="1095375"/>
+                    </a:xfrm>
+                    <a:prstGeom prst="rect">
+                      <a:avLst/>
+                    </a:prstGeom>
+                  </pic:spPr>
+                </pic:pic>
+              </a:graphicData>
+            </a:graphic>
+            <wp14:sizeRelH relativeFrom="page">
+              <wp14:pctWidth>0</wp14:pctWidth>
+            </wp14:sizeRelH>
+            <wp14:sizeRelV relativeFrom="page">
+              <wp14:pctHeight>0</wp14:pctHeight>
+            </wp14:sizeRelV>
+          </wp:anchor>
+        </w:drawing>
+      </w:r>
       <w:sdt>
         <w:sdtPr>
           <w:alias w:val="Experience:"/>
@@ -315,10 +480,19 @@
               <w:outlineLvl w:val="1"/>
             </w:pPr>
             <w:r>
+              <w:rPr>
+                <w:color w:val="B11F35" w:themeColor="accent3"/>
+              </w:rPr>
               <w:t>programer</w:t>
             </w:r>
             <w:r>
-              <w:t xml:space="preserve">, </w:t>
+              <w:rPr>
+                <w:color w:val="B11F35" w:themeColor="accent3"/>
+              </w:rPr>
+              <w:t>,</w:t>
+            </w:r>
+            <w:r>
+              <w:t xml:space="preserve"> </w:t>
             </w:r>
             <w:r>
               <w:rPr>
@@ -341,10 +515,7 @@
               <w:t xml:space="preserve">I </w:t>
             </w:r>
             <w:r>
-              <w:t>contributed to multiple areas</w:t>
-            </w:r>
-            <w:r>
-              <w:t xml:space="preserve"> </w:t>
+              <w:t xml:space="preserve">contributed to multiple areas </w:t>
             </w:r>
             <w:r>
               <w:t xml:space="preserve">of </w:t>
@@ -356,7 +527,13 @@
               <w:t xml:space="preserve"> development</w:t>
             </w:r>
             <w:r>
-              <w:t>, from prototype to supporting the live game on apple arcade</w:t>
+              <w:t>, from prototyp</w:t>
+            </w:r>
+            <w:r>
+              <w:t>ing</w:t>
+            </w:r>
+            <w:r>
+              <w:t xml:space="preserve"> to supporting the live game on apple arcade</w:t>
             </w:r>
             <w:r>
               <w:t>. I lead multiple areas of the game including:</w:t>
@@ -455,9 +632,15 @@
               <w:outlineLvl w:val="1"/>
             </w:pPr>
             <w:r>
+              <w:rPr>
+                <w:color w:val="B11F35" w:themeColor="accent3"/>
+              </w:rPr>
               <w:t>BSc Computer Science (Machine Learning)</w:t>
             </w:r>
             <w:r>
+              <w:rPr>
+                <w:color w:val="B11F35" w:themeColor="accent3"/>
+              </w:rPr>
               <w:t xml:space="preserve">, </w:t>
             </w:r>
             <w:r>
@@ -479,10 +662,7 @@
               <w:t>First Year</w:t>
             </w:r>
             <w:r>
-              <w:t xml:space="preserve">: </w:t>
-            </w:r>
-            <w:r>
-              <w:t xml:space="preserve">While working full time I achieved a </w:t>
+              <w:t xml:space="preserve">: While working full time I achieved a </w:t>
             </w:r>
             <w:r>
               <w:t>First-Class</w:t>
@@ -514,19 +694,7 @@
               <w:t xml:space="preserve"> I am on track to achieve a First-Class</w:t>
             </w:r>
             <w:r>
-              <w:t xml:space="preserve"> (</w:t>
-            </w:r>
-            <w:r>
-              <w:t xml:space="preserve">working </w:t>
-            </w:r>
-            <w:r>
-              <w:t>3 days a</w:t>
-            </w:r>
-            <w:r>
-              <w:t xml:space="preserve"> </w:t>
-            </w:r>
-            <w:r>
-              <w:t>week)</w:t>
+              <w:t xml:space="preserve"> (working 3 days a week)</w:t>
             </w:r>
           </w:p>
         </w:tc>
@@ -562,9 +730,15 @@
               <w:outlineLvl w:val="1"/>
             </w:pPr>
             <w:r>
+              <w:rPr>
+                <w:color w:val="B11F35" w:themeColor="accent3"/>
+              </w:rPr>
               <w:t>A-Levels</w:t>
             </w:r>
             <w:r>
+              <w:rPr>
+                <w:color w:val="B11F35" w:themeColor="accent3"/>
+              </w:rPr>
               <w:t xml:space="preserve">, </w:t>
             </w:r>
             <w:r>
@@ -584,6 +758,8 @@
             <w:r>
               <w:t xml:space="preserve"> while studying: </w:t>
             </w:r>
+          </w:p>
+          <w:p>
             <w:r>
               <w:t>Physics</w:t>
             </w:r>
@@ -603,6 +779,7 @@
               <w:t xml:space="preserve"> and an EPQ</w:t>
             </w:r>
           </w:p>
+          <w:p/>
           <w:p>
             <w:r>
               <w:t xml:space="preserve">In my </w:t>
@@ -786,10 +963,7 @@
         <w:t xml:space="preserve">The first person to </w:t>
       </w:r>
       <w:r>
-        <w:t xml:space="preserve">discovered </w:t>
-      </w:r>
-      <w:r>
-        <w:t xml:space="preserve">how to </w:t>
+        <w:t xml:space="preserve">discovered how to </w:t>
       </w:r>
       <w:r>
         <w:t>solve the Alhambra cube Puzzle</w:t>
@@ -818,22 +992,7 @@
       </w:r>
       <w:proofErr w:type="gramEnd"/>
       <w:r>
-        <w:t xml:space="preserve"> </w:t>
-      </w:r>
-      <w:r>
-        <w:t>deep diver, nitrox, night diver and dry suit Qualifications.</w:t>
-      </w:r>
-    </w:p>
-    <w:p>
-      <w:pPr>
-        <w:pStyle w:val="ListParagraph"/>
-        <w:numPr>
-          <w:ilvl w:val="0"/>
-          <w:numId w:val="14"/>
-        </w:numPr>
-      </w:pPr>
-      <w:r>
-        <w:t>I have built/fixed 20+ computers and a 3D printer</w:t>
+        <w:t xml:space="preserve"> deep diver, nitrox, night diver and dry suit Qualifications.</w:t>
       </w:r>
     </w:p>
     <w:p>
@@ -882,65 +1041,21 @@
           <w:sz w:val="24"/>
           <w:szCs w:val="24"/>
         </w:rPr>
-        <w:t>:</w:t>
+        <w:t xml:space="preserve">: </w:t>
       </w:r>
       <w:r>
-        <w:rPr>
-          <w:rFonts w:asciiTheme="majorHAnsi" w:hAnsiTheme="majorHAnsi" w:cs="Arial"/>
-          <w:color w:val="000000"/>
-          <w:sz w:val="24"/>
-          <w:szCs w:val="24"/>
-        </w:rPr>
-        <w:t xml:space="preserve"> </w:t>
-      </w:r>
-      <w:r>
-        <w:rPr>
-          <w:rFonts w:cstheme="minorHAnsi"/>
-          <w:color w:val="000000"/>
-        </w:rPr>
-        <w:t>G</w:t>
-      </w:r>
-      <w:r>
-        <w:rPr>
-          <w:rFonts w:cstheme="minorHAnsi"/>
-          <w:color w:val="000000"/>
-        </w:rPr>
-        <w:t>am</w:t>
-      </w:r>
-      <w:r>
-        <w:rPr>
-          <w:rFonts w:cstheme="minorHAnsi"/>
-          <w:color w:val="000000"/>
-        </w:rPr>
-        <w:t>ing</w:t>
-      </w:r>
-      <w:r>
-        <w:rPr>
-          <w:rFonts w:cstheme="minorHAnsi"/>
-          <w:color w:val="000000"/>
-        </w:rPr>
-        <w:t>, P</w:t>
-      </w:r>
-      <w:r>
-        <w:rPr>
-          <w:rFonts w:cstheme="minorHAnsi"/>
-          <w:color w:val="000000"/>
-        </w:rPr>
-        <w:t>ersonal coding projects</w:t>
-      </w:r>
-      <w:r>
-        <w:rPr>
-          <w:rFonts w:cstheme="minorHAnsi"/>
-          <w:color w:val="000000"/>
-        </w:rPr>
-        <w:t>, 3D modeling, game jams</w:t>
+        <w:t>Gaming, Personal coding projects, 3D modeling, game jams</w:t>
       </w:r>
     </w:p>
     <w:sectPr>
-      <w:footerReference w:type="default" r:id="rId11"/>
-      <w:headerReference w:type="first" r:id="rId12"/>
+      <w:headerReference w:type="even" r:id="rId14"/>
+      <w:headerReference w:type="default" r:id="rId15"/>
+      <w:footerReference w:type="even" r:id="rId16"/>
+      <w:footerReference w:type="default" r:id="rId17"/>
+      <w:headerReference w:type="first" r:id="rId18"/>
+      <w:footerReference w:type="first" r:id="rId19"/>
       <w:pgSz w:w="12240" w:h="15840" w:code="1"/>
-      <w:pgMar w:top="950" w:right="1440" w:bottom="1080" w:left="1440" w:header="576" w:footer="720" w:gutter="0"/>
+      <w:pgMar w:top="950" w:right="1440" w:bottom="1080" w:left="1440" w:header="0" w:footer="0" w:gutter="0"/>
       <w:cols w:space="720"/>
       <w:titlePg/>
       <w:docGrid w:linePitch="360"/>
@@ -974,6 +1089,16 @@
 
 <file path=word/footer1.xml><?xml version="1.0" encoding="utf-8"?>
 <w:ftr xmlns:wpc="http://schemas.microsoft.com/office/word/2010/wordprocessingCanvas" xmlns:cx="http://schemas.microsoft.com/office/drawing/2014/chartex" xmlns:cx1="http://schemas.microsoft.com/office/drawing/2015/9/8/chartex" xmlns:cx2="http://schemas.microsoft.com/office/drawing/2015/10/21/chartex" xmlns:cx3="http://schemas.microsoft.com/office/drawing/2016/5/9/chartex" xmlns:cx4="http://schemas.microsoft.com/office/drawing/2016/5/10/chartex" xmlns:cx5="http://schemas.microsoft.com/office/drawing/2016/5/11/chartex" xmlns:cx6="http://schemas.microsoft.com/office/drawing/2016/5/12/chartex" xmlns:cx7="http://schemas.microsoft.com/office/drawing/2016/5/13/chartex" xmlns:cx8="http://schemas.microsoft.com/office/drawing/2016/5/14/chartex" xmlns:mc="http://schemas.openxmlformats.org/markup-compatibility/2006" xmlns:aink="http://schemas.microsoft.com/office/drawing/2016/ink" xmlns:am3d="http://schemas.microsoft.com/office/drawing/2017/model3d" xmlns:o="urn:schemas-microsoft-com:office:office" xmlns:r="http://schemas.openxmlformats.org/officeDocument/2006/relationships" xmlns:m="http://schemas.openxmlformats.org/officeDocument/2006/math" xmlns:v="urn:schemas-microsoft-com:vml" xmlns:wp14="http://schemas.microsoft.com/office/word/2010/wordprocessingDrawing" xmlns:wp="http://schemas.openxmlformats.org/drawingml/2006/wordprocessingDrawing" xmlns:w10="urn:schemas-microsoft-com:office:word" xmlns:w="http://schemas.openxmlformats.org/wordprocessingml/2006/main" xmlns:w14="http://schemas.microsoft.com/office/word/2010/wordml" xmlns:w15="http://schemas.microsoft.com/office/word/2012/wordml" xmlns:w16cex="http://schemas.microsoft.com/office/word/2018/wordml/cex" xmlns:w16cid="http://schemas.microsoft.com/office/word/2016/wordml/cid" xmlns:w16="http://schemas.microsoft.com/office/word/2018/wordml" xmlns:w16sdtdh="http://schemas.microsoft.com/office/word/2020/wordml/sdtdatahash" xmlns:w16se="http://schemas.microsoft.com/office/word/2015/wordml/symex" xmlns:wpg="http://schemas.microsoft.com/office/word/2010/wordprocessingGroup" xmlns:wpi="http://schemas.microsoft.com/office/word/2010/wordprocessingInk" xmlns:wne="http://schemas.microsoft.com/office/word/2006/wordml" xmlns:wps="http://schemas.microsoft.com/office/word/2010/wordprocessingShape" mc:Ignorable="w14 w15 w16se w16cid w16 w16cex w16sdtdh wp14">
+  <w:p>
+    <w:pPr>
+      <w:pStyle w:val="Footer"/>
+    </w:pPr>
+  </w:p>
+</w:ftr>
+</file>
+
+<file path=word/footer2.xml><?xml version="1.0" encoding="utf-8"?>
+<w:ftr xmlns:wpc="http://schemas.microsoft.com/office/word/2010/wordprocessingCanvas" xmlns:cx="http://schemas.microsoft.com/office/drawing/2014/chartex" xmlns:cx1="http://schemas.microsoft.com/office/drawing/2015/9/8/chartex" xmlns:cx2="http://schemas.microsoft.com/office/drawing/2015/10/21/chartex" xmlns:cx3="http://schemas.microsoft.com/office/drawing/2016/5/9/chartex" xmlns:cx4="http://schemas.microsoft.com/office/drawing/2016/5/10/chartex" xmlns:cx5="http://schemas.microsoft.com/office/drawing/2016/5/11/chartex" xmlns:cx6="http://schemas.microsoft.com/office/drawing/2016/5/12/chartex" xmlns:cx7="http://schemas.microsoft.com/office/drawing/2016/5/13/chartex" xmlns:cx8="http://schemas.microsoft.com/office/drawing/2016/5/14/chartex" xmlns:mc="http://schemas.openxmlformats.org/markup-compatibility/2006" xmlns:aink="http://schemas.microsoft.com/office/drawing/2016/ink" xmlns:am3d="http://schemas.microsoft.com/office/drawing/2017/model3d" xmlns:o="urn:schemas-microsoft-com:office:office" xmlns:r="http://schemas.openxmlformats.org/officeDocument/2006/relationships" xmlns:m="http://schemas.openxmlformats.org/officeDocument/2006/math" xmlns:v="urn:schemas-microsoft-com:vml" xmlns:wp14="http://schemas.microsoft.com/office/word/2010/wordprocessingDrawing" xmlns:wp="http://schemas.openxmlformats.org/drawingml/2006/wordprocessingDrawing" xmlns:w10="urn:schemas-microsoft-com:office:word" xmlns:w="http://schemas.openxmlformats.org/wordprocessingml/2006/main" xmlns:w14="http://schemas.microsoft.com/office/word/2010/wordml" xmlns:w15="http://schemas.microsoft.com/office/word/2012/wordml" xmlns:w16cex="http://schemas.microsoft.com/office/word/2018/wordml/cex" xmlns:w16cid="http://schemas.microsoft.com/office/word/2016/wordml/cid" xmlns:w16="http://schemas.microsoft.com/office/word/2018/wordml" xmlns:w16sdtdh="http://schemas.microsoft.com/office/word/2020/wordml/sdtdatahash" xmlns:w16se="http://schemas.microsoft.com/office/word/2015/wordml/symex" xmlns:wpg="http://schemas.microsoft.com/office/word/2010/wordprocessingGroup" xmlns:wpi="http://schemas.microsoft.com/office/word/2010/wordprocessingInk" xmlns:wne="http://schemas.microsoft.com/office/word/2006/wordml" xmlns:wps="http://schemas.microsoft.com/office/word/2010/wordprocessingShape" mc:Ignorable="w14 w15 w16se w16cid w16 w16cex w16sdtdh wp14">
   <w:sdt>
     <w:sdtPr>
       <w:id w:val="813606279"/>
@@ -1019,6 +1144,16 @@
 </w:ftr>
 </file>
 
+<file path=word/footer3.xml><?xml version="1.0" encoding="utf-8"?>
+<w:ftr xmlns:wpc="http://schemas.microsoft.com/office/word/2010/wordprocessingCanvas" xmlns:cx="http://schemas.microsoft.com/office/drawing/2014/chartex" xmlns:cx1="http://schemas.microsoft.com/office/drawing/2015/9/8/chartex" xmlns:cx2="http://schemas.microsoft.com/office/drawing/2015/10/21/chartex" xmlns:cx3="http://schemas.microsoft.com/office/drawing/2016/5/9/chartex" xmlns:cx4="http://schemas.microsoft.com/office/drawing/2016/5/10/chartex" xmlns:cx5="http://schemas.microsoft.com/office/drawing/2016/5/11/chartex" xmlns:cx6="http://schemas.microsoft.com/office/drawing/2016/5/12/chartex" xmlns:cx7="http://schemas.microsoft.com/office/drawing/2016/5/13/chartex" xmlns:cx8="http://schemas.microsoft.com/office/drawing/2016/5/14/chartex" xmlns:mc="http://schemas.openxmlformats.org/markup-compatibility/2006" xmlns:aink="http://schemas.microsoft.com/office/drawing/2016/ink" xmlns:am3d="http://schemas.microsoft.com/office/drawing/2017/model3d" xmlns:o="urn:schemas-microsoft-com:office:office" xmlns:r="http://schemas.openxmlformats.org/officeDocument/2006/relationships" xmlns:m="http://schemas.openxmlformats.org/officeDocument/2006/math" xmlns:v="urn:schemas-microsoft-com:vml" xmlns:wp14="http://schemas.microsoft.com/office/word/2010/wordprocessingDrawing" xmlns:wp="http://schemas.openxmlformats.org/drawingml/2006/wordprocessingDrawing" xmlns:w10="urn:schemas-microsoft-com:office:word" xmlns:w="http://schemas.openxmlformats.org/wordprocessingml/2006/main" xmlns:w14="http://schemas.microsoft.com/office/word/2010/wordml" xmlns:w15="http://schemas.microsoft.com/office/word/2012/wordml" xmlns:w16cex="http://schemas.microsoft.com/office/word/2018/wordml/cex" xmlns:w16cid="http://schemas.microsoft.com/office/word/2016/wordml/cid" xmlns:w16="http://schemas.microsoft.com/office/word/2018/wordml" xmlns:w16sdtdh="http://schemas.microsoft.com/office/word/2020/wordml/sdtdatahash" xmlns:w16se="http://schemas.microsoft.com/office/word/2015/wordml/symex" xmlns:wpg="http://schemas.microsoft.com/office/word/2010/wordprocessingGroup" xmlns:wpi="http://schemas.microsoft.com/office/word/2010/wordprocessingInk" xmlns:wne="http://schemas.microsoft.com/office/word/2006/wordml" xmlns:wps="http://schemas.microsoft.com/office/word/2010/wordprocessingShape" mc:Ignorable="w14 w15 w16se w16cid w16 w16cex w16sdtdh wp14">
+  <w:p>
+    <w:pPr>
+      <w:pStyle w:val="Footer"/>
+    </w:pPr>
+  </w:p>
+</w:ftr>
+</file>
+
 <file path=word/footnotes.xml><?xml version="1.0" encoding="utf-8"?>
 <w:footnotes xmlns:wpc="http://schemas.microsoft.com/office/word/2010/wordprocessingCanvas" xmlns:cx="http://schemas.microsoft.com/office/drawing/2014/chartex" xmlns:cx1="http://schemas.microsoft.com/office/drawing/2015/9/8/chartex" xmlns:cx2="http://schemas.microsoft.com/office/drawing/2015/10/21/chartex" xmlns:cx3="http://schemas.microsoft.com/office/drawing/2016/5/9/chartex" xmlns:cx4="http://schemas.microsoft.com/office/drawing/2016/5/10/chartex" xmlns:cx5="http://schemas.microsoft.com/office/drawing/2016/5/11/chartex" xmlns:cx6="http://schemas.microsoft.com/office/drawing/2016/5/12/chartex" xmlns:cx7="http://schemas.microsoft.com/office/drawing/2016/5/13/chartex" xmlns:cx8="http://schemas.microsoft.com/office/drawing/2016/5/14/chartex" xmlns:mc="http://schemas.openxmlformats.org/markup-compatibility/2006" xmlns:aink="http://schemas.microsoft.com/office/drawing/2016/ink" xmlns:am3d="http://schemas.microsoft.com/office/drawing/2017/model3d" xmlns:o="urn:schemas-microsoft-com:office:office" xmlns:r="http://schemas.openxmlformats.org/officeDocument/2006/relationships" xmlns:m="http://schemas.openxmlformats.org/officeDocument/2006/math" xmlns:v="urn:schemas-microsoft-com:vml" xmlns:wp14="http://schemas.microsoft.com/office/word/2010/wordprocessingDrawing" xmlns:wp="http://schemas.openxmlformats.org/drawingml/2006/wordprocessingDrawing" xmlns:w10="urn:schemas-microsoft-com:office:word" xmlns:w="http://schemas.openxmlformats.org/wordprocessingml/2006/main" xmlns:w14="http://schemas.microsoft.com/office/word/2010/wordml" xmlns:w15="http://schemas.microsoft.com/office/word/2012/wordml" xmlns:w16cex="http://schemas.microsoft.com/office/word/2018/wordml/cex" xmlns:w16cid="http://schemas.microsoft.com/office/word/2016/wordml/cid" xmlns:w16="http://schemas.microsoft.com/office/word/2018/wordml" xmlns:w16sdtdh="http://schemas.microsoft.com/office/word/2020/wordml/sdtdatahash" xmlns:w16se="http://schemas.microsoft.com/office/word/2015/wordml/symex" xmlns:wpg="http://schemas.microsoft.com/office/word/2010/wordprocessingGroup" xmlns:wpi="http://schemas.microsoft.com/office/word/2010/wordprocessingInk" xmlns:wne="http://schemas.microsoft.com/office/word/2006/wordml" xmlns:wps="http://schemas.microsoft.com/office/word/2010/wordprocessingShape" mc:Ignorable="w14 w15 w16se w16cid w16 w16cex w16sdtdh wp14">
   <w:footnote w:type="separator" w:id="-1">
@@ -1043,6 +1178,26 @@
 </file>
 
 <file path=word/header1.xml><?xml version="1.0" encoding="utf-8"?>
+<w:hdr xmlns:wpc="http://schemas.microsoft.com/office/word/2010/wordprocessingCanvas" xmlns:cx="http://schemas.microsoft.com/office/drawing/2014/chartex" xmlns:cx1="http://schemas.microsoft.com/office/drawing/2015/9/8/chartex" xmlns:cx2="http://schemas.microsoft.com/office/drawing/2015/10/21/chartex" xmlns:cx3="http://schemas.microsoft.com/office/drawing/2016/5/9/chartex" xmlns:cx4="http://schemas.microsoft.com/office/drawing/2016/5/10/chartex" xmlns:cx5="http://schemas.microsoft.com/office/drawing/2016/5/11/chartex" xmlns:cx6="http://schemas.microsoft.com/office/drawing/2016/5/12/chartex" xmlns:cx7="http://schemas.microsoft.com/office/drawing/2016/5/13/chartex" xmlns:cx8="http://schemas.microsoft.com/office/drawing/2016/5/14/chartex" xmlns:mc="http://schemas.openxmlformats.org/markup-compatibility/2006" xmlns:aink="http://schemas.microsoft.com/office/drawing/2016/ink" xmlns:am3d="http://schemas.microsoft.com/office/drawing/2017/model3d" xmlns:o="urn:schemas-microsoft-com:office:office" xmlns:r="http://schemas.openxmlformats.org/officeDocument/2006/relationships" xmlns:m="http://schemas.openxmlformats.org/officeDocument/2006/math" xmlns:v="urn:schemas-microsoft-com:vml" xmlns:wp14="http://schemas.microsoft.com/office/word/2010/wordprocessingDrawing" xmlns:wp="http://schemas.openxmlformats.org/drawingml/2006/wordprocessingDrawing" xmlns:w10="urn:schemas-microsoft-com:office:word" xmlns:w="http://schemas.openxmlformats.org/wordprocessingml/2006/main" xmlns:w14="http://schemas.microsoft.com/office/word/2010/wordml" xmlns:w15="http://schemas.microsoft.com/office/word/2012/wordml" xmlns:w16cex="http://schemas.microsoft.com/office/word/2018/wordml/cex" xmlns:w16cid="http://schemas.microsoft.com/office/word/2016/wordml/cid" xmlns:w16="http://schemas.microsoft.com/office/word/2018/wordml" xmlns:w16sdtdh="http://schemas.microsoft.com/office/word/2020/wordml/sdtdatahash" xmlns:w16se="http://schemas.microsoft.com/office/word/2015/wordml/symex" xmlns:wpg="http://schemas.microsoft.com/office/word/2010/wordprocessingGroup" xmlns:wpi="http://schemas.microsoft.com/office/word/2010/wordprocessingInk" xmlns:wne="http://schemas.microsoft.com/office/word/2006/wordml" xmlns:wps="http://schemas.microsoft.com/office/word/2010/wordprocessingShape" mc:Ignorable="w14 w15 w16se w16cid w16 w16cex w16sdtdh wp14">
+  <w:p>
+    <w:pPr>
+      <w:pStyle w:val="Header"/>
+    </w:pPr>
+  </w:p>
+</w:hdr>
+</file>
+
+<file path=word/header2.xml><?xml version="1.0" encoding="utf-8"?>
+<w:hdr xmlns:wpc="http://schemas.microsoft.com/office/word/2010/wordprocessingCanvas" xmlns:cx="http://schemas.microsoft.com/office/drawing/2014/chartex" xmlns:cx1="http://schemas.microsoft.com/office/drawing/2015/9/8/chartex" xmlns:cx2="http://schemas.microsoft.com/office/drawing/2015/10/21/chartex" xmlns:cx3="http://schemas.microsoft.com/office/drawing/2016/5/9/chartex" xmlns:cx4="http://schemas.microsoft.com/office/drawing/2016/5/10/chartex" xmlns:cx5="http://schemas.microsoft.com/office/drawing/2016/5/11/chartex" xmlns:cx6="http://schemas.microsoft.com/office/drawing/2016/5/12/chartex" xmlns:cx7="http://schemas.microsoft.com/office/drawing/2016/5/13/chartex" xmlns:cx8="http://schemas.microsoft.com/office/drawing/2016/5/14/chartex" xmlns:mc="http://schemas.openxmlformats.org/markup-compatibility/2006" xmlns:aink="http://schemas.microsoft.com/office/drawing/2016/ink" xmlns:am3d="http://schemas.microsoft.com/office/drawing/2017/model3d" xmlns:o="urn:schemas-microsoft-com:office:office" xmlns:r="http://schemas.openxmlformats.org/officeDocument/2006/relationships" xmlns:m="http://schemas.openxmlformats.org/officeDocument/2006/math" xmlns:v="urn:schemas-microsoft-com:vml" xmlns:wp14="http://schemas.microsoft.com/office/word/2010/wordprocessingDrawing" xmlns:wp="http://schemas.openxmlformats.org/drawingml/2006/wordprocessingDrawing" xmlns:w10="urn:schemas-microsoft-com:office:word" xmlns:w="http://schemas.openxmlformats.org/wordprocessingml/2006/main" xmlns:w14="http://schemas.microsoft.com/office/word/2010/wordml" xmlns:w15="http://schemas.microsoft.com/office/word/2012/wordml" xmlns:w16cex="http://schemas.microsoft.com/office/word/2018/wordml/cex" xmlns:w16cid="http://schemas.microsoft.com/office/word/2016/wordml/cid" xmlns:w16="http://schemas.microsoft.com/office/word/2018/wordml" xmlns:w16sdtdh="http://schemas.microsoft.com/office/word/2020/wordml/sdtdatahash" xmlns:w16se="http://schemas.microsoft.com/office/word/2015/wordml/symex" xmlns:wpg="http://schemas.microsoft.com/office/word/2010/wordprocessingGroup" xmlns:wpi="http://schemas.microsoft.com/office/word/2010/wordprocessingInk" xmlns:wne="http://schemas.microsoft.com/office/word/2006/wordml" xmlns:wps="http://schemas.microsoft.com/office/word/2010/wordprocessingShape" mc:Ignorable="w14 w15 w16se w16cid w16 w16cex w16sdtdh wp14">
+  <w:p>
+    <w:pPr>
+      <w:pStyle w:val="Header"/>
+    </w:pPr>
+  </w:p>
+</w:hdr>
+</file>
+
+<file path=word/header3.xml><?xml version="1.0" encoding="utf-8"?>
 <w:hdr xmlns:wpc="http://schemas.microsoft.com/office/word/2010/wordprocessingCanvas" xmlns:cx="http://schemas.microsoft.com/office/drawing/2014/chartex" xmlns:cx1="http://schemas.microsoft.com/office/drawing/2015/9/8/chartex" xmlns:cx2="http://schemas.microsoft.com/office/drawing/2015/10/21/chartex" xmlns:cx3="http://schemas.microsoft.com/office/drawing/2016/5/9/chartex" xmlns:cx4="http://schemas.microsoft.com/office/drawing/2016/5/10/chartex" xmlns:cx5="http://schemas.microsoft.com/office/drawing/2016/5/11/chartex" xmlns:cx6="http://schemas.microsoft.com/office/drawing/2016/5/12/chartex" xmlns:cx7="http://schemas.microsoft.com/office/drawing/2016/5/13/chartex" xmlns:cx8="http://schemas.microsoft.com/office/drawing/2016/5/14/chartex" xmlns:mc="http://schemas.openxmlformats.org/markup-compatibility/2006" xmlns:aink="http://schemas.microsoft.com/office/drawing/2016/ink" xmlns:am3d="http://schemas.microsoft.com/office/drawing/2017/model3d" xmlns:o="urn:schemas-microsoft-com:office:office" xmlns:r="http://schemas.openxmlformats.org/officeDocument/2006/relationships" xmlns:m="http://schemas.openxmlformats.org/officeDocument/2006/math" xmlns:v="urn:schemas-microsoft-com:vml" xmlns:wp14="http://schemas.microsoft.com/office/word/2010/wordprocessingDrawing" xmlns:wp="http://schemas.openxmlformats.org/drawingml/2006/wordprocessingDrawing" xmlns:w10="urn:schemas-microsoft-com:office:word" xmlns:w="http://schemas.openxmlformats.org/wordprocessingml/2006/main" xmlns:w14="http://schemas.microsoft.com/office/word/2010/wordml" xmlns:w15="http://schemas.microsoft.com/office/word/2012/wordml" xmlns:w16cex="http://schemas.microsoft.com/office/word/2018/wordml/cex" xmlns:w16cid="http://schemas.microsoft.com/office/word/2016/wordml/cid" xmlns:w16="http://schemas.microsoft.com/office/word/2018/wordml" xmlns:w16sdtdh="http://schemas.microsoft.com/office/word/2020/wordml/sdtdatahash" xmlns:w16se="http://schemas.microsoft.com/office/word/2015/wordml/symex" xmlns:wpg="http://schemas.microsoft.com/office/word/2010/wordprocessingGroup" xmlns:wpi="http://schemas.microsoft.com/office/word/2010/wordprocessingInk" xmlns:wne="http://schemas.microsoft.com/office/word/2006/wordml" xmlns:wps="http://schemas.microsoft.com/office/word/2010/wordprocessingShape" mc:Ignorable="w14 w15 w16se w16cid w16 w16cex w16sdtdh wp14">
   <w:p>
     <w:pPr>
@@ -26817,8 +26972,11 @@
   </w:compat>
   <w:rsids>
     <w:rsidRoot w:val="00F719A9"/>
+    <w:rsid w:val="00013491"/>
     <w:rsid w:val="00216D21"/>
+    <w:rsid w:val="004509C6"/>
     <w:rsid w:val="00655403"/>
+    <w:rsid w:val="007C4DEE"/>
     <w:rsid w:val="00871506"/>
     <w:rsid w:val="00F719A9"/>
   </w:rsids>
@@ -27269,10 +27427,6 @@
     <w:semiHidden/>
     <w:unhideWhenUsed/>
   </w:style>
-  <w:style w:type="paragraph" w:customStyle="1" w:styleId="BFBE898AF0BF497F802EF278A0D25B02">
-    <w:name w:val="BFBE898AF0BF497F802EF278A0D25B02"/>
-    <w:rsid w:val="00655403"/>
-  </w:style>
   <w:style w:type="character" w:styleId="IntenseEmphasis">
     <w:name w:val="Intense Emphasis"/>
     <w:basedOn w:val="DefaultParagraphFont"/>
@@ -27297,12 +27451,6 @@
   </w:style>
   <w:style w:type="paragraph" w:customStyle="1" w:styleId="CA1108B652CF42B68727EA96FB28A1DC">
     <w:name w:val="CA1108B652CF42B68727EA96FB28A1DC"/>
-  </w:style>
-  <w:style w:type="paragraph" w:customStyle="1" w:styleId="3A0542C971E74147AA3A15BE9C6AB30A">
-    <w:name w:val="3A0542C971E74147AA3A15BE9C6AB30A"/>
-  </w:style>
-  <w:style w:type="paragraph" w:customStyle="1" w:styleId="E52638CFA86F49B5967453AFC9865DA3">
-    <w:name w:val="E52638CFA86F49B5967453AFC9865DA3"/>
   </w:style>
   <w:style w:type="character" w:styleId="SubtleReference">
     <w:name w:val="Subtle Reference"/>
@@ -27316,42 +27464,78 @@
       <w:color w:val="595959" w:themeColor="text1" w:themeTint="A6"/>
     </w:rPr>
   </w:style>
-  <w:style w:type="paragraph" w:customStyle="1" w:styleId="03BCC6761D9C41FFB22A95ED3C00C102">
-    <w:name w:val="03BCC6761D9C41FFB22A95ED3C00C102"/>
-  </w:style>
   <w:style w:type="paragraph" w:customStyle="1" w:styleId="0B88B5AAAAAF48598A3C2F87C7900014">
     <w:name w:val="0B88B5AAAAAF48598A3C2F87C7900014"/>
   </w:style>
-  <w:style w:type="paragraph" w:customStyle="1" w:styleId="6E46D103DDB2453CA75027A83B14A9B2">
-    <w:name w:val="6E46D103DDB2453CA75027A83B14A9B2"/>
-  </w:style>
   <w:style w:type="paragraph" w:customStyle="1" w:styleId="188A9605B3FD4835BF5052077C5B9345">
     <w:name w:val="188A9605B3FD4835BF5052077C5B9345"/>
   </w:style>
-  <w:style w:type="paragraph" w:customStyle="1" w:styleId="FE56BB50F11A4C90A413C351014E5BAA">
-    <w:name w:val="FE56BB50F11A4C90A413C351014E5BAA"/>
-  </w:style>
-  <w:style w:type="paragraph" w:customStyle="1" w:styleId="6876BC599D03475EA5E371188C2ECC52">
-    <w:name w:val="6876BC599D03475EA5E371188C2ECC52"/>
-  </w:style>
-  <w:style w:type="paragraph" w:customStyle="1" w:styleId="C43133CCBA2D4CD6884B25C82182A271">
-    <w:name w:val="C43133CCBA2D4CD6884B25C82182A271"/>
-  </w:style>
-  <w:style w:type="paragraph" w:customStyle="1" w:styleId="1EB0002209E149FCA4F332C14D09586C">
-    <w:name w:val="1EB0002209E149FCA4F332C14D09586C"/>
-  </w:style>
-  <w:style w:type="paragraph" w:customStyle="1" w:styleId="A2A8ECA9AD6348F6AE8C5D322E33513B">
-    <w:name w:val="A2A8ECA9AD6348F6AE8C5D322E33513B"/>
-  </w:style>
   <w:style w:type="paragraph" w:customStyle="1" w:styleId="9DBE1EB7883F47098816BB4A16FBCFF5">
     <w:name w:val="9DBE1EB7883F47098816BB4A16FBCFF5"/>
-  </w:style>
-  <w:style w:type="paragraph" w:customStyle="1" w:styleId="8B74C488360848E092FDAD36193A10DA">
-    <w:name w:val="8B74C488360848E092FDAD36193A10DA"/>
   </w:style>
   <w:style w:type="paragraph" w:customStyle="1" w:styleId="119B1FB2F70144DEA783E21015BB9682">
     <w:name w:val="119B1FB2F70144DEA783E21015BB9682"/>
     <w:rsid w:val="00F719A9"/>
+  </w:style>
+  <w:style w:type="paragraph" w:customStyle="1" w:styleId="C2944A03CAEA43339A389FD4F03011B9">
+    <w:name w:val="C2944A03CAEA43339A389FD4F03011B9"/>
+    <w:rsid w:val="00013491"/>
+  </w:style>
+  <w:style w:type="paragraph" w:customStyle="1" w:styleId="5AD16D3015D246C68AE04F31072C34D4">
+    <w:name w:val="5AD16D3015D246C68AE04F31072C34D4"/>
+    <w:rsid w:val="00013491"/>
+  </w:style>
+  <w:style w:type="paragraph" w:customStyle="1" w:styleId="AA17609D0B2642C5BF972A5239E47A8B">
+    <w:name w:val="AA17609D0B2642C5BF972A5239E47A8B"/>
+    <w:rsid w:val="00013491"/>
+  </w:style>
+  <w:style w:type="paragraph" w:customStyle="1" w:styleId="5170B05448D94B0C9EADAF2FDB370667">
+    <w:name w:val="5170B05448D94B0C9EADAF2FDB370667"/>
+    <w:rsid w:val="00013491"/>
+  </w:style>
+  <w:style w:type="paragraph" w:customStyle="1" w:styleId="F787BE599F324943B377C6E20C669B36">
+    <w:name w:val="F787BE599F324943B377C6E20C669B36"/>
+    <w:rsid w:val="00013491"/>
+  </w:style>
+  <w:style w:type="paragraph" w:customStyle="1" w:styleId="513211E9E3E847D1AC95C8A491E895EF">
+    <w:name w:val="513211E9E3E847D1AC95C8A491E895EF"/>
+    <w:rsid w:val="00013491"/>
+  </w:style>
+  <w:style w:type="paragraph" w:customStyle="1" w:styleId="47F96AB1F9FF4BABA52349924D8F4B91">
+    <w:name w:val="47F96AB1F9FF4BABA52349924D8F4B91"/>
+    <w:rsid w:val="00013491"/>
+  </w:style>
+  <w:style w:type="paragraph" w:customStyle="1" w:styleId="A9EAFDA3597749B98928968D2D426B2B">
+    <w:name w:val="A9EAFDA3597749B98928968D2D426B2B"/>
+    <w:rsid w:val="00013491"/>
+  </w:style>
+  <w:style w:type="paragraph" w:customStyle="1" w:styleId="010826364F664B9AA60FA7565428D2A1">
+    <w:name w:val="010826364F664B9AA60FA7565428D2A1"/>
+    <w:rsid w:val="00013491"/>
+  </w:style>
+  <w:style w:type="paragraph" w:customStyle="1" w:styleId="20708DA4FE53407D984EFD49B8998956">
+    <w:name w:val="20708DA4FE53407D984EFD49B8998956"/>
+    <w:rsid w:val="00013491"/>
+  </w:style>
+  <w:style w:type="paragraph" w:customStyle="1" w:styleId="A04DF58823AD4A7FAB1ADE65C521A579">
+    <w:name w:val="A04DF58823AD4A7FAB1ADE65C521A579"/>
+    <w:rsid w:val="00013491"/>
+  </w:style>
+  <w:style w:type="paragraph" w:customStyle="1" w:styleId="CEF0A1ACB6FB447DBC71ECAFC9BBE3C8">
+    <w:name w:val="CEF0A1ACB6FB447DBC71ECAFC9BBE3C8"/>
+    <w:rsid w:val="00013491"/>
+  </w:style>
+  <w:style w:type="paragraph" w:customStyle="1" w:styleId="A6C7768F5E0342B38DE50CF9B6C6FB86">
+    <w:name w:val="A6C7768F5E0342B38DE50CF9B6C6FB86"/>
+    <w:rsid w:val="00013491"/>
+  </w:style>
+  <w:style w:type="paragraph" w:customStyle="1" w:styleId="B12578BF370B466F81879C8022E95EB8">
+    <w:name w:val="B12578BF370B466F81879C8022E95EB8"/>
+    <w:rsid w:val="00013491"/>
+  </w:style>
+  <w:style w:type="paragraph" w:customStyle="1" w:styleId="900169DE909047C3A3A8E78BE899B641">
+    <w:name w:val="900169DE909047C3A3A8E78BE899B641"/>
+    <w:rsid w:val="00013491"/>
   </w:style>
 </w:styles>
 </file>

</xml_diff>